<commit_message>
paragraph that needs to go
</commit_message>
<xml_diff>
--- a/FundingID/FundingID_Consolidator_Doglioni.docx
+++ b/FundingID/FundingID_Consolidator_Doglioni.docx
@@ -396,7 +396,658 @@
                 <w:sz w:val="20"/>
                 <w:szCs w:val="20"/>
               </w:rPr>
-              <w:t xml:space="preserve">Proof-of-principle results for WP1-3, see end of this document for how this Consolidator Grant is a significant step beyond this Starting Grant. </w:t>
+              <w:t xml:space="preserve">Proof-of-principle results for WP1-3, see </w:t>
+            </w:r>
+            <w:r>
+              <w:rPr>
+                <w:rFonts w:ascii="Garamond" w:eastAsiaTheme="minorHAnsi" w:hAnsi="Garamond" w:cs="Times"/>
+                <w:color w:val="000000"/>
+                <w:sz w:val="20"/>
+                <w:szCs w:val="20"/>
+              </w:rPr>
+              <w:t>below</w:t>
+            </w:r>
+            <w:r>
+              <w:rPr>
+                <w:rFonts w:ascii="Garamond" w:eastAsiaTheme="minorHAnsi" w:hAnsi="Garamond" w:cs="Times"/>
+                <w:color w:val="000000"/>
+                <w:sz w:val="20"/>
+                <w:szCs w:val="20"/>
+              </w:rPr>
+              <w:t xml:space="preserve"> of this document for how this Consolidator Grant is a significant step beyond this Starting Grant. </w:t>
+            </w:r>
+          </w:p>
+        </w:tc>
+      </w:tr>
+      <w:tr>
+        <w:tc>
+          <w:tcPr>
+            <w:tcW w:w="9498" w:type="dxa"/>
+            <w:gridSpan w:val="6"/>
+          </w:tcPr>
+          <w:p>
+            <w:pPr>
+              <w:spacing w:before="120" w:after="120"/>
+              <w:jc w:val="both"/>
+              <w:rPr>
+                <w:rFonts w:ascii="Garamond" w:hAnsi="Garamond" w:cs="Times"/>
+                <w:color w:val="000000" w:themeColor="text1"/>
+                <w:sz w:val="20"/>
+                <w:szCs w:val="20"/>
+              </w:rPr>
+            </w:pPr>
+            <w:r>
+              <w:rPr>
+                <w:rFonts w:ascii="Garamond" w:hAnsi="Garamond" w:cs="Times"/>
+                <w:color w:val="000000" w:themeColor="text1"/>
+                <w:sz w:val="20"/>
+                <w:szCs w:val="20"/>
+              </w:rPr>
+              <w:t xml:space="preserve">This Consolidator grant is a </w:t>
+            </w:r>
+            <w:r>
+              <w:rPr>
+                <w:rFonts w:ascii="Garamond" w:hAnsi="Garamond" w:cs="Times"/>
+                <w:b/>
+                <w:color w:val="000000" w:themeColor="text1"/>
+                <w:sz w:val="20"/>
+                <w:szCs w:val="20"/>
+              </w:rPr>
+              <w:t xml:space="preserve">natural extension of </w:t>
+            </w:r>
+            <w:r>
+              <w:rPr>
+                <w:rFonts w:ascii="Garamond" w:hAnsi="Garamond" w:cs="Times"/>
+                <w:b/>
+                <w:color w:val="000000" w:themeColor="text1"/>
+                <w:sz w:val="20"/>
+                <w:szCs w:val="20"/>
+              </w:rPr>
+              <w:t>the</w:t>
+            </w:r>
+            <w:r>
+              <w:rPr>
+                <w:rFonts w:ascii="Garamond" w:hAnsi="Garamond" w:cs="Times"/>
+                <w:b/>
+                <w:color w:val="000000" w:themeColor="text1"/>
+                <w:sz w:val="20"/>
+                <w:szCs w:val="20"/>
+              </w:rPr>
+              <w:t xml:space="preserve"> </w:t>
+            </w:r>
+            <w:r>
+              <w:rPr>
+                <w:rFonts w:ascii="Garamond" w:hAnsi="Garamond" w:cs="Times"/>
+                <w:b/>
+                <w:color w:val="000000" w:themeColor="text1"/>
+                <w:sz w:val="20"/>
+                <w:szCs w:val="20"/>
+              </w:rPr>
+              <w:t xml:space="preserve">successful </w:t>
+            </w:r>
+            <w:r>
+              <w:rPr>
+                <w:rFonts w:ascii="Garamond" w:hAnsi="Garamond" w:cs="Times"/>
+                <w:b/>
+                <w:color w:val="000000" w:themeColor="text1"/>
+                <w:sz w:val="20"/>
+                <w:szCs w:val="20"/>
+              </w:rPr>
+              <w:t>research program</w:t>
+            </w:r>
+            <w:r>
+              <w:rPr>
+                <w:rFonts w:ascii="Garamond" w:hAnsi="Garamond" w:cs="Times"/>
+                <w:b/>
+                <w:color w:val="000000" w:themeColor="text1"/>
+                <w:sz w:val="20"/>
+                <w:szCs w:val="20"/>
+              </w:rPr>
+              <w:t xml:space="preserve"> that was enabled by my Starting Grant</w:t>
+            </w:r>
+            <w:r>
+              <w:rPr>
+                <w:rFonts w:ascii="Garamond" w:hAnsi="Garamond" w:cs="Times"/>
+                <w:b/>
+                <w:color w:val="000000" w:themeColor="text1"/>
+                <w:sz w:val="20"/>
+                <w:szCs w:val="20"/>
+              </w:rPr>
+              <w:t>, significantly expanded in ambition and experimental coverage</w:t>
+            </w:r>
+            <w:r>
+              <w:rPr>
+                <w:rFonts w:ascii="Garamond" w:hAnsi="Garamond" w:cs="Times"/>
+                <w:color w:val="000000" w:themeColor="text1"/>
+                <w:sz w:val="20"/>
+                <w:szCs w:val="20"/>
+              </w:rPr>
+              <w:t>.</w:t>
+            </w:r>
+            <w:r>
+              <w:rPr>
+                <w:rFonts w:ascii="Garamond" w:hAnsi="Garamond" w:cs="Times"/>
+                <w:color w:val="000000" w:themeColor="text1"/>
+                <w:sz w:val="20"/>
+                <w:szCs w:val="20"/>
+              </w:rPr>
+              <w:t xml:space="preserve"> </w:t>
+            </w:r>
+          </w:p>
+          <w:p>
+            <w:pPr>
+              <w:spacing w:before="120" w:after="120"/>
+              <w:jc w:val="both"/>
+              <w:rPr>
+                <w:rFonts w:ascii="Garamond" w:hAnsi="Garamond" w:cs="Times"/>
+                <w:color w:val="000000" w:themeColor="text1"/>
+                <w:sz w:val="20"/>
+                <w:szCs w:val="20"/>
+              </w:rPr>
+            </w:pPr>
+            <w:r>
+              <w:rPr>
+                <w:rFonts w:ascii="Garamond" w:hAnsi="Garamond" w:cs="Times"/>
+                <w:color w:val="000000" w:themeColor="text1"/>
+                <w:sz w:val="20"/>
+                <w:szCs w:val="20"/>
+              </w:rPr>
+              <w:t xml:space="preserve">The research program in the Consolidator Grant is much more ambitious than the ERC program, extending the </w:t>
+            </w:r>
+            <w:r>
+              <w:rPr>
+                <w:rFonts w:ascii="Garamond" w:hAnsi="Garamond" w:cs="Times"/>
+                <w:color w:val="000000" w:themeColor="text1"/>
+                <w:sz w:val="20"/>
+                <w:szCs w:val="20"/>
+              </w:rPr>
+              <w:t xml:space="preserve">success of the </w:t>
+            </w:r>
+            <w:proofErr w:type="spellStart"/>
+            <w:r>
+              <w:rPr>
+                <w:rFonts w:ascii="Garamond" w:hAnsi="Garamond" w:cs="Times"/>
+                <w:color w:val="000000" w:themeColor="text1"/>
+                <w:sz w:val="20"/>
+                <w:szCs w:val="20"/>
+              </w:rPr>
+              <w:t>TLA</w:t>
+            </w:r>
+            <w:proofErr w:type="spellEnd"/>
+            <w:r>
+              <w:rPr>
+                <w:rFonts w:ascii="Garamond" w:hAnsi="Garamond" w:cs="Times"/>
+                <w:color w:val="000000" w:themeColor="text1"/>
+                <w:sz w:val="20"/>
+                <w:szCs w:val="20"/>
+              </w:rPr>
+              <w:t xml:space="preserve"> proof-of-principle technique that was novel for the ATLAS experiment to other fundamental particles and use cases</w:t>
+            </w:r>
+            <w:r>
+              <w:rPr>
+                <w:rFonts w:ascii="Garamond" w:hAnsi="Garamond" w:cs="Times"/>
+                <w:color w:val="000000" w:themeColor="text1"/>
+                <w:sz w:val="20"/>
+                <w:szCs w:val="20"/>
+              </w:rPr>
+              <w:t>. The data recorded with one of these extensions</w:t>
+            </w:r>
+            <w:r>
+              <w:rPr>
+                <w:rFonts w:ascii="Garamond" w:hAnsi="Garamond" w:cs="Times"/>
+                <w:color w:val="000000" w:themeColor="text1"/>
+                <w:sz w:val="20"/>
+                <w:szCs w:val="20"/>
+              </w:rPr>
+              <w:t xml:space="preserve"> (</w:t>
+            </w:r>
+            <w:proofErr w:type="spellStart"/>
+            <w:r>
+              <w:rPr>
+                <w:rFonts w:ascii="Garamond" w:hAnsi="Garamond" w:cs="Times"/>
+                <w:color w:val="000000" w:themeColor="text1"/>
+                <w:sz w:val="20"/>
+                <w:szCs w:val="20"/>
+              </w:rPr>
+              <w:t>TLA</w:t>
+            </w:r>
+            <w:proofErr w:type="spellEnd"/>
+            <w:r>
+              <w:rPr>
+                <w:rFonts w:ascii="Garamond" w:hAnsi="Garamond" w:cs="Times"/>
+                <w:color w:val="000000" w:themeColor="text1"/>
+                <w:sz w:val="20"/>
+                <w:szCs w:val="20"/>
+              </w:rPr>
+              <w:t xml:space="preserve"> with photons) will </w:t>
+            </w:r>
+            <w:r>
+              <w:rPr>
+                <w:rFonts w:ascii="Garamond" w:hAnsi="Garamond" w:cs="Times"/>
+                <w:color w:val="000000" w:themeColor="text1"/>
+                <w:sz w:val="20"/>
+                <w:szCs w:val="20"/>
+              </w:rPr>
+              <w:t>be used in a search that I pioneered at the LHC, extending the world-best constraints to a discovery potential many orders of magnitude better</w:t>
+            </w:r>
+            <w:r>
+              <w:rPr>
+                <w:rFonts w:ascii="Garamond" w:hAnsi="Garamond" w:cs="Times"/>
+                <w:color w:val="000000" w:themeColor="text1"/>
+                <w:sz w:val="20"/>
+                <w:szCs w:val="20"/>
+              </w:rPr>
+              <w:t xml:space="preserve">. </w:t>
+            </w:r>
+            <w:r>
+              <w:rPr>
+                <w:rFonts w:ascii="Garamond" w:hAnsi="Garamond" w:cs="Times"/>
+                <w:color w:val="000000" w:themeColor="text1"/>
+                <w:sz w:val="20"/>
+                <w:szCs w:val="20"/>
+              </w:rPr>
+              <w:t>This research program</w:t>
+            </w:r>
+            <w:r>
+              <w:rPr>
+                <w:rFonts w:ascii="Garamond" w:hAnsi="Garamond" w:cs="Times"/>
+                <w:color w:val="000000" w:themeColor="text1"/>
+                <w:sz w:val="20"/>
+                <w:szCs w:val="20"/>
+              </w:rPr>
+              <w:t xml:space="preserve"> </w:t>
+            </w:r>
+            <w:r>
+              <w:rPr>
+                <w:rFonts w:ascii="Garamond" w:hAnsi="Garamond" w:cs="Times"/>
+                <w:color w:val="000000" w:themeColor="text1"/>
+                <w:sz w:val="20"/>
+                <w:szCs w:val="20"/>
+              </w:rPr>
+              <w:t xml:space="preserve">and its work on data compression </w:t>
+            </w:r>
+            <w:r>
+              <w:rPr>
+                <w:rFonts w:ascii="Garamond" w:hAnsi="Garamond" w:cs="Times"/>
+                <w:color w:val="000000" w:themeColor="text1"/>
+                <w:sz w:val="20"/>
+                <w:szCs w:val="20"/>
+              </w:rPr>
+              <w:t xml:space="preserve">will also make </w:t>
+            </w:r>
+            <w:proofErr w:type="spellStart"/>
+            <w:r>
+              <w:rPr>
+                <w:rFonts w:ascii="Garamond" w:hAnsi="Garamond" w:cs="Times"/>
+                <w:color w:val="000000" w:themeColor="text1"/>
+                <w:sz w:val="20"/>
+                <w:szCs w:val="20"/>
+              </w:rPr>
+              <w:t>TLA</w:t>
+            </w:r>
+            <w:proofErr w:type="spellEnd"/>
+            <w:r>
+              <w:rPr>
+                <w:rFonts w:ascii="Garamond" w:hAnsi="Garamond" w:cs="Times"/>
+                <w:color w:val="000000" w:themeColor="text1"/>
+                <w:sz w:val="20"/>
+                <w:szCs w:val="20"/>
+              </w:rPr>
+              <w:t xml:space="preserve"> become a standard analysis technique that can be used by other members of the collaboration</w:t>
+            </w:r>
+            <w:r>
+              <w:rPr>
+                <w:rFonts w:ascii="Garamond" w:hAnsi="Garamond" w:cs="Times"/>
+                <w:color w:val="000000" w:themeColor="text1"/>
+                <w:sz w:val="20"/>
+                <w:szCs w:val="20"/>
+              </w:rPr>
+              <w:t>, allowing f</w:t>
+            </w:r>
+            <w:r>
+              <w:rPr>
+                <w:rFonts w:ascii="Garamond" w:hAnsi="Garamond" w:cs="Times"/>
+                <w:color w:val="000000" w:themeColor="text1"/>
+                <w:sz w:val="20"/>
+                <w:szCs w:val="20"/>
+              </w:rPr>
+              <w:t>or more sensitive searches that are currently limited by trigger constraints</w:t>
+            </w:r>
+            <w:r>
+              <w:rPr>
+                <w:rFonts w:ascii="Garamond" w:hAnsi="Garamond" w:cs="Times"/>
+                <w:color w:val="000000" w:themeColor="text1"/>
+                <w:sz w:val="20"/>
+                <w:szCs w:val="20"/>
+              </w:rPr>
+              <w:t xml:space="preserve"> and providing a solution to future challenges. </w:t>
+            </w:r>
+            <w:r>
+              <w:rPr>
+                <w:rFonts w:ascii="Garamond" w:hAnsi="Garamond" w:cs="Times"/>
+                <w:color w:val="000000" w:themeColor="text1"/>
+                <w:sz w:val="20"/>
+                <w:szCs w:val="20"/>
+              </w:rPr>
+              <w:t xml:space="preserve">Its use in combination with the Partial Event Building technique is completely new, and it will be used to search for a </w:t>
+            </w:r>
+            <w:r>
+              <w:rPr>
+                <w:rFonts w:ascii="Garamond" w:hAnsi="Garamond" w:cs="Times"/>
+                <w:color w:val="000000" w:themeColor="text1"/>
+                <w:sz w:val="20"/>
+                <w:szCs w:val="20"/>
+              </w:rPr>
+              <w:t xml:space="preserve">more complex search target with respect to the targets of my Starting Grant, moving from WIMP searches to well-motivated non-WIMP dark sector searches that have captured the interest of </w:t>
+            </w:r>
+            <w:r>
+              <w:rPr>
+                <w:rFonts w:ascii="Garamond" w:hAnsi="Garamond" w:cs="Times"/>
+                <w:color w:val="000000" w:themeColor="text1"/>
+                <w:sz w:val="20"/>
+                <w:szCs w:val="20"/>
+              </w:rPr>
+              <w:t>part of</w:t>
+            </w:r>
+            <w:r>
+              <w:rPr>
+                <w:rFonts w:ascii="Garamond" w:hAnsi="Garamond" w:cs="Times"/>
+                <w:color w:val="000000" w:themeColor="text1"/>
+                <w:sz w:val="20"/>
+                <w:szCs w:val="20"/>
+              </w:rPr>
+              <w:t xml:space="preserve"> the theoretical community</w:t>
+            </w:r>
+            <w:r>
+              <w:rPr>
+                <w:rFonts w:ascii="Garamond" w:hAnsi="Garamond" w:cs="Times"/>
+                <w:color w:val="000000" w:themeColor="text1"/>
+                <w:sz w:val="20"/>
+                <w:szCs w:val="20"/>
+              </w:rPr>
+              <w:t xml:space="preserve"> of DM experts</w:t>
+            </w:r>
+            <w:r>
+              <w:rPr>
+                <w:rFonts w:ascii="Garamond" w:hAnsi="Garamond" w:cs="Times"/>
+                <w:color w:val="000000" w:themeColor="text1"/>
+                <w:sz w:val="20"/>
+                <w:szCs w:val="20"/>
+              </w:rPr>
+              <w:t xml:space="preserve">. </w:t>
+            </w:r>
+          </w:p>
+          <w:p>
+            <w:pPr>
+              <w:spacing w:before="120" w:after="120"/>
+              <w:jc w:val="both"/>
+              <w:rPr>
+                <w:rFonts w:ascii="Garamond" w:hAnsi="Garamond" w:cs="Times"/>
+                <w:color w:val="000000" w:themeColor="text1"/>
+                <w:sz w:val="20"/>
+                <w:szCs w:val="20"/>
+              </w:rPr>
+            </w:pPr>
+            <w:r>
+              <w:rPr>
+                <w:rFonts w:ascii="Garamond" w:hAnsi="Garamond" w:cs="Times"/>
+                <w:color w:val="000000" w:themeColor="text1"/>
+                <w:sz w:val="20"/>
+                <w:szCs w:val="20"/>
+              </w:rPr>
+              <w:t xml:space="preserve">The achievements of the Dark Matter Forum and Dark Matter Working Group in focusing the LHC DM community around a prioritized set of benchmark models and a way to present results in the context of direct and indirect searches for DM will be the stepping stone of a new initiative that includes the work already done and brings it into an even broader context that includes non-collider experiments, astrophysics, cosmology and </w:t>
+            </w:r>
+            <w:proofErr w:type="spellStart"/>
+            <w:r>
+              <w:rPr>
+                <w:rFonts w:ascii="Garamond" w:hAnsi="Garamond" w:cs="Times"/>
+                <w:color w:val="000000" w:themeColor="text1"/>
+                <w:sz w:val="20"/>
+                <w:szCs w:val="20"/>
+              </w:rPr>
+              <w:t>multimessenger</w:t>
+            </w:r>
+            <w:proofErr w:type="spellEnd"/>
+            <w:r>
+              <w:rPr>
+                <w:rFonts w:ascii="Garamond" w:hAnsi="Garamond" w:cs="Times"/>
+                <w:color w:val="000000" w:themeColor="text1"/>
+                <w:sz w:val="20"/>
+                <w:szCs w:val="20"/>
+              </w:rPr>
+              <w:t xml:space="preserve"> astronomy.  </w:t>
+            </w:r>
+          </w:p>
+          <w:p>
+            <w:pPr>
+              <w:spacing w:before="120" w:after="120"/>
+              <w:jc w:val="both"/>
+              <w:rPr>
+                <w:rFonts w:ascii="Garamond" w:hAnsi="Garamond" w:cs="Times"/>
+                <w:color w:val="000000" w:themeColor="text1"/>
+                <w:sz w:val="20"/>
+                <w:szCs w:val="20"/>
+              </w:rPr>
+            </w:pPr>
+            <w:r>
+              <w:rPr>
+                <w:rFonts w:ascii="Garamond" w:hAnsi="Garamond" w:cs="Times"/>
+                <w:color w:val="000000" w:themeColor="text1"/>
+                <w:sz w:val="20"/>
+                <w:szCs w:val="20"/>
+              </w:rPr>
+              <w:t xml:space="preserve">Such an ambitious research </w:t>
+            </w:r>
+            <w:r>
+              <w:rPr>
+                <w:rFonts w:ascii="Garamond" w:hAnsi="Garamond" w:cs="Times"/>
+                <w:color w:val="000000" w:themeColor="text1"/>
+                <w:sz w:val="20"/>
+                <w:szCs w:val="20"/>
+              </w:rPr>
+              <w:t xml:space="preserve">and dissemination </w:t>
+            </w:r>
+            <w:r>
+              <w:rPr>
+                <w:rFonts w:ascii="Garamond" w:hAnsi="Garamond" w:cs="Times"/>
+                <w:color w:val="000000" w:themeColor="text1"/>
+                <w:sz w:val="20"/>
+                <w:szCs w:val="20"/>
+              </w:rPr>
+              <w:t xml:space="preserve">program is only possible with the addition of four members to the Lund University team, </w:t>
+            </w:r>
+            <w:r>
+              <w:rPr>
+                <w:rFonts w:ascii="Garamond" w:hAnsi="Garamond" w:cs="Times"/>
+                <w:color w:val="000000" w:themeColor="text1"/>
+                <w:sz w:val="20"/>
+                <w:szCs w:val="20"/>
+              </w:rPr>
+              <w:t xml:space="preserve">namely </w:t>
+            </w:r>
+            <w:r>
+              <w:rPr>
+                <w:rFonts w:ascii="Garamond" w:hAnsi="Garamond" w:cs="Times"/>
+                <w:color w:val="000000" w:themeColor="text1"/>
+                <w:sz w:val="20"/>
+                <w:szCs w:val="20"/>
+              </w:rPr>
+              <w:t>two experienced postdoctoral researchers and two students that will be trained as part of this proposal</w:t>
+            </w:r>
+            <w:r>
+              <w:rPr>
+                <w:rFonts w:ascii="Garamond" w:hAnsi="Garamond" w:cs="Times"/>
+                <w:color w:val="000000" w:themeColor="text1"/>
+                <w:sz w:val="20"/>
+                <w:szCs w:val="20"/>
+              </w:rPr>
+              <w:t xml:space="preserve">, and with a profile for me as a PI that is mostly research-oriented (see justification for VR grant below). </w:t>
+            </w:r>
+          </w:p>
+          <w:p>
+            <w:pPr>
+              <w:spacing w:before="120" w:after="120"/>
+              <w:jc w:val="both"/>
+              <w:rPr>
+                <w:rFonts w:ascii="Garamond" w:hAnsi="Garamond" w:cs="Times"/>
+                <w:color w:val="000000" w:themeColor="text1"/>
+                <w:sz w:val="20"/>
+                <w:szCs w:val="20"/>
+              </w:rPr>
+            </w:pPr>
+            <w:r>
+              <w:rPr>
+                <w:rFonts w:ascii="Garamond" w:hAnsi="Garamond" w:cs="Times"/>
+                <w:color w:val="000000" w:themeColor="text1"/>
+                <w:sz w:val="20"/>
+                <w:szCs w:val="20"/>
+              </w:rPr>
+              <w:t xml:space="preserve">This Consolidator grant </w:t>
+            </w:r>
+            <w:r>
+              <w:rPr>
+                <w:rFonts w:ascii="Garamond" w:hAnsi="Garamond" w:cs="Times"/>
+                <w:color w:val="000000" w:themeColor="text1"/>
+                <w:sz w:val="20"/>
+                <w:szCs w:val="20"/>
+              </w:rPr>
+              <w:t>extends real-time analysis as the stepping stone to new, more sensitive DM searches with broad theoretical motivations</w:t>
+            </w:r>
+            <w:r>
+              <w:rPr>
+                <w:rFonts w:ascii="Garamond" w:hAnsi="Garamond" w:cs="Times"/>
+                <w:color w:val="000000" w:themeColor="text1"/>
+                <w:sz w:val="20"/>
+                <w:szCs w:val="20"/>
+              </w:rPr>
+              <w:t xml:space="preserve">, and </w:t>
+            </w:r>
+            <w:r>
+              <w:rPr>
+                <w:rFonts w:ascii="Garamond" w:hAnsi="Garamond" w:cs="Times"/>
+                <w:color w:val="000000" w:themeColor="text1"/>
+                <w:sz w:val="20"/>
+                <w:szCs w:val="20"/>
+              </w:rPr>
+              <w:t>enables</w:t>
+            </w:r>
+            <w:r>
+              <w:rPr>
+                <w:rFonts w:ascii="Garamond" w:hAnsi="Garamond" w:cs="Times"/>
+                <w:color w:val="000000" w:themeColor="text1"/>
+                <w:sz w:val="20"/>
+                <w:szCs w:val="20"/>
+              </w:rPr>
+              <w:t xml:space="preserve"> </w:t>
+            </w:r>
+            <w:r>
+              <w:rPr>
+                <w:rFonts w:ascii="Garamond" w:hAnsi="Garamond" w:cs="Times"/>
+                <w:color w:val="000000" w:themeColor="text1"/>
+                <w:sz w:val="20"/>
+                <w:szCs w:val="20"/>
+              </w:rPr>
+              <w:t xml:space="preserve">my research group and the ATLAS DM search community </w:t>
+            </w:r>
+            <w:r>
+              <w:rPr>
+                <w:rFonts w:ascii="Garamond" w:hAnsi="Garamond" w:cs="Times"/>
+                <w:color w:val="000000" w:themeColor="text1"/>
+                <w:sz w:val="20"/>
+                <w:szCs w:val="20"/>
+              </w:rPr>
+              <w:t xml:space="preserve">as a whole </w:t>
+            </w:r>
+            <w:r>
+              <w:rPr>
+                <w:rFonts w:ascii="Garamond" w:hAnsi="Garamond" w:cs="Times"/>
+                <w:color w:val="000000" w:themeColor="text1"/>
+                <w:sz w:val="20"/>
+                <w:szCs w:val="20"/>
+              </w:rPr>
+              <w:t xml:space="preserve">to </w:t>
+            </w:r>
+            <w:r>
+              <w:rPr>
+                <w:rFonts w:ascii="Garamond" w:hAnsi="Garamond" w:cs="Times"/>
+                <w:color w:val="000000" w:themeColor="text1"/>
+                <w:sz w:val="20"/>
+                <w:szCs w:val="20"/>
+              </w:rPr>
+              <w:t>make a major contribution to the global DM landscape.</w:t>
+            </w:r>
+            <w:r>
+              <w:rPr>
+                <w:rFonts w:ascii="Garamond" w:hAnsi="Garamond" w:cs="Times"/>
+                <w:color w:val="000000" w:themeColor="text1"/>
+                <w:sz w:val="20"/>
+                <w:szCs w:val="20"/>
+              </w:rPr>
+              <w:t xml:space="preserve"> </w:t>
+            </w:r>
+            <w:r>
+              <w:rPr>
+                <w:rFonts w:ascii="Garamond" w:hAnsi="Garamond" w:cs="Times"/>
+                <w:b/>
+                <w:bCs/>
+                <w:color w:val="000000" w:themeColor="text1"/>
+                <w:sz w:val="20"/>
+                <w:szCs w:val="20"/>
+              </w:rPr>
+              <w:t xml:space="preserve">This grant would establish me further as a leader in my field and responsible for a research program with </w:t>
+            </w:r>
+            <w:r>
+              <w:rPr>
+                <w:rFonts w:ascii="Garamond" w:hAnsi="Garamond" w:cs="Times"/>
+                <w:b/>
+                <w:bCs/>
+                <w:color w:val="000000" w:themeColor="text1"/>
+                <w:sz w:val="20"/>
+                <w:szCs w:val="20"/>
+              </w:rPr>
+              <w:t xml:space="preserve">physics and technical </w:t>
+            </w:r>
+            <w:r>
+              <w:rPr>
+                <w:rFonts w:ascii="Garamond" w:hAnsi="Garamond" w:cs="Times"/>
+                <w:b/>
+                <w:bCs/>
+                <w:color w:val="000000" w:themeColor="text1"/>
+                <w:sz w:val="20"/>
+                <w:szCs w:val="20"/>
+              </w:rPr>
+              <w:t>implications</w:t>
+            </w:r>
+            <w:r>
+              <w:rPr>
+                <w:rFonts w:ascii="Garamond" w:hAnsi="Garamond" w:cs="Times"/>
+                <w:b/>
+                <w:bCs/>
+                <w:color w:val="000000" w:themeColor="text1"/>
+                <w:sz w:val="20"/>
+                <w:szCs w:val="20"/>
+              </w:rPr>
+              <w:t xml:space="preserve"> </w:t>
+            </w:r>
+            <w:r>
+              <w:rPr>
+                <w:rFonts w:ascii="Garamond" w:hAnsi="Garamond" w:cs="Times"/>
+                <w:b/>
+                <w:bCs/>
+                <w:color w:val="000000" w:themeColor="text1"/>
+                <w:sz w:val="20"/>
+                <w:szCs w:val="20"/>
+              </w:rPr>
+              <w:t>beyond high energy physics.</w:t>
+            </w:r>
+            <w:r>
+              <w:rPr>
+                <w:rFonts w:ascii="Garamond" w:hAnsi="Garamond" w:cs="Times"/>
+                <w:color w:val="000000" w:themeColor="text1"/>
+                <w:sz w:val="20"/>
+                <w:szCs w:val="20"/>
+              </w:rPr>
+              <w:t xml:space="preserve"> </w:t>
             </w:r>
           </w:p>
         </w:tc>
@@ -491,25 +1142,7 @@
                 <w:szCs w:val="20"/>
               </w:rPr>
               <w:br/>
-              <w:t>(</w:t>
-            </w:r>
-            <w:r>
-              <w:rPr>
-                <w:rFonts w:ascii="Garamond" w:eastAsiaTheme="minorHAnsi" w:hAnsi="Garamond" w:cs="Times"/>
-                <w:color w:val="000000"/>
-                <w:sz w:val="20"/>
-                <w:szCs w:val="20"/>
-              </w:rPr>
-              <w:t>4400000</w:t>
-            </w:r>
-            <w:r>
-              <w:rPr>
-                <w:rFonts w:ascii="Garamond" w:eastAsiaTheme="minorHAnsi" w:hAnsi="Garamond" w:cs="Times"/>
-                <w:color w:val="000000"/>
-                <w:sz w:val="20"/>
-                <w:szCs w:val="20"/>
-              </w:rPr>
-              <w:t>)</w:t>
+              <w:t>(4400000)</w:t>
             </w:r>
           </w:p>
         </w:tc>
@@ -589,7 +1222,79 @@
                 <w:sz w:val="20"/>
                 <w:szCs w:val="20"/>
               </w:rPr>
-              <w:t xml:space="preserve">Covering PI’s salary and salary of PhD student. The PhD student will be spending 30% of their time on the development of machine learning algorithms for Run-2 dark sector searches until 2022. The </w:t>
+              <w:t xml:space="preserve">Covering PI’s salary and salary of PhD student. </w:t>
+            </w:r>
+            <w:r>
+              <w:rPr>
+                <w:rFonts w:ascii="Garamond" w:eastAsiaTheme="minorHAnsi" w:hAnsi="Garamond" w:cs="Times"/>
+                <w:color w:val="000000"/>
+                <w:sz w:val="20"/>
+                <w:szCs w:val="20"/>
+              </w:rPr>
+              <w:t xml:space="preserve">The </w:t>
+            </w:r>
+            <w:r>
+              <w:rPr>
+                <w:rFonts w:ascii="Garamond" w:eastAsiaTheme="minorHAnsi" w:hAnsi="Garamond" w:cs="Times"/>
+                <w:color w:val="000000"/>
+                <w:sz w:val="20"/>
+                <w:szCs w:val="20"/>
+              </w:rPr>
+              <w:t xml:space="preserve">PhD student will be spending 30% of their time on the development of machine learning algorithms for </w:t>
+            </w:r>
+            <w:r>
+              <w:rPr>
+                <w:rFonts w:ascii="Garamond" w:eastAsiaTheme="minorHAnsi" w:hAnsi="Garamond" w:cs="Times"/>
+                <w:color w:val="000000"/>
+                <w:sz w:val="20"/>
+                <w:szCs w:val="20"/>
+              </w:rPr>
+              <w:t xml:space="preserve">dark sector searches </w:t>
+            </w:r>
+            <w:r>
+              <w:rPr>
+                <w:rFonts w:ascii="Garamond" w:eastAsiaTheme="minorHAnsi" w:hAnsi="Garamond" w:cs="Times"/>
+                <w:color w:val="000000"/>
+                <w:sz w:val="20"/>
+                <w:szCs w:val="20"/>
+              </w:rPr>
+              <w:t xml:space="preserve">until </w:t>
+            </w:r>
+            <w:r>
+              <w:rPr>
+                <w:rFonts w:ascii="Garamond" w:eastAsiaTheme="minorHAnsi" w:hAnsi="Garamond" w:cs="Times"/>
+                <w:color w:val="000000"/>
+                <w:sz w:val="20"/>
+                <w:szCs w:val="20"/>
+              </w:rPr>
+              <w:t>mid-</w:t>
+            </w:r>
+            <w:r>
+              <w:rPr>
+                <w:rFonts w:ascii="Garamond" w:eastAsiaTheme="minorHAnsi" w:hAnsi="Garamond" w:cs="Times"/>
+                <w:color w:val="000000"/>
+                <w:sz w:val="20"/>
+                <w:szCs w:val="20"/>
+              </w:rPr>
+              <w:t>2022</w:t>
+            </w:r>
+            <w:r>
+              <w:rPr>
+                <w:rFonts w:ascii="Garamond" w:eastAsiaTheme="minorHAnsi" w:hAnsi="Garamond" w:cs="Times"/>
+                <w:color w:val="000000"/>
+                <w:sz w:val="20"/>
+                <w:szCs w:val="20"/>
+              </w:rPr>
+              <w:t>, but the models that they are targeting are different to those in this grant</w:t>
+            </w:r>
+            <w:r>
+              <w:rPr>
+                <w:rFonts w:ascii="Garamond" w:eastAsiaTheme="minorHAnsi" w:hAnsi="Garamond" w:cs="Times"/>
+                <w:color w:val="000000"/>
+                <w:sz w:val="20"/>
+                <w:szCs w:val="20"/>
+              </w:rPr>
+              <w:t xml:space="preserve">. The </w:t>
             </w:r>
             <w:r>
               <w:rPr>
@@ -656,16 +1361,32 @@
               </w:rPr>
               <w:t xml:space="preserve">, </w:t>
             </w:r>
-            <w:bookmarkStart w:id="0" w:name="_GoBack"/>
-            <w:bookmarkEnd w:id="0"/>
-            <w:r>
-              <w:rPr>
-                <w:rFonts w:ascii="Garamond" w:eastAsiaTheme="minorHAnsi" w:hAnsi="Garamond" w:cs="Times"/>
-                <w:color w:val="000000"/>
-                <w:sz w:val="20"/>
-                <w:szCs w:val="20"/>
-              </w:rPr>
-              <w:t xml:space="preserve">unrelated to this proposal. </w:t>
+            <w:r>
+              <w:rPr>
+                <w:rFonts w:ascii="Garamond" w:eastAsiaTheme="minorHAnsi" w:hAnsi="Garamond" w:cs="Times"/>
+                <w:color w:val="000000"/>
+                <w:sz w:val="20"/>
+                <w:szCs w:val="20"/>
+              </w:rPr>
+              <w:t>for work not directly related</w:t>
+            </w:r>
+            <w:r>
+              <w:rPr>
+                <w:rFonts w:ascii="Garamond" w:eastAsiaTheme="minorHAnsi" w:hAnsi="Garamond" w:cs="Times"/>
+                <w:color w:val="000000"/>
+                <w:sz w:val="20"/>
+                <w:szCs w:val="20"/>
+              </w:rPr>
+              <w:t xml:space="preserve"> to this proposal.</w:t>
+            </w:r>
+            <w:r>
+              <w:rPr>
+                <w:rFonts w:ascii="Garamond" w:eastAsiaTheme="minorHAnsi" w:hAnsi="Garamond" w:cs="Times"/>
+                <w:color w:val="000000"/>
+                <w:sz w:val="20"/>
+                <w:szCs w:val="20"/>
+              </w:rPr>
+              <w:t xml:space="preserve"> </w:t>
             </w:r>
           </w:p>
         </w:tc>
@@ -676,6 +1397,477 @@
         </w:trPr>
         <w:tc>
           <w:tcPr>
+            <w:tcW w:w="9498" w:type="dxa"/>
+            <w:gridSpan w:val="6"/>
+          </w:tcPr>
+          <w:p>
+            <w:pPr>
+              <w:spacing w:before="120" w:after="120"/>
+              <w:jc w:val="both"/>
+              <w:rPr>
+                <w:rFonts w:ascii="Garamond" w:hAnsi="Garamond" w:cs="Times"/>
+                <w:color w:val="000000" w:themeColor="text1"/>
+                <w:sz w:val="20"/>
+                <w:szCs w:val="20"/>
+              </w:rPr>
+            </w:pPr>
+            <w:r>
+              <w:rPr>
+                <w:rFonts w:ascii="Garamond" w:hAnsi="Garamond" w:cs="Times"/>
+                <w:color w:val="000000" w:themeColor="text1"/>
+                <w:sz w:val="20"/>
+                <w:szCs w:val="20"/>
+              </w:rPr>
+              <w:t xml:space="preserve">It should be noted that the financing of the </w:t>
+            </w:r>
+            <w:r>
+              <w:rPr>
+                <w:rFonts w:ascii="Garamond" w:hAnsi="Garamond" w:cs="Times"/>
+                <w:color w:val="000000" w:themeColor="text1"/>
+                <w:sz w:val="20"/>
+                <w:szCs w:val="20"/>
+              </w:rPr>
+              <w:t xml:space="preserve">non-teaching </w:t>
+            </w:r>
+            <w:r>
+              <w:rPr>
+                <w:rFonts w:ascii="Garamond" w:hAnsi="Garamond" w:cs="Times"/>
+                <w:color w:val="000000" w:themeColor="text1"/>
+                <w:sz w:val="20"/>
+                <w:szCs w:val="20"/>
+              </w:rPr>
+              <w:t xml:space="preserve">employment of Swedish researchers </w:t>
+            </w:r>
+            <w:r>
+              <w:rPr>
+                <w:rFonts w:ascii="Garamond" w:hAnsi="Garamond" w:cs="Times"/>
+                <w:color w:val="000000" w:themeColor="text1"/>
+                <w:sz w:val="20"/>
+                <w:szCs w:val="20"/>
+              </w:rPr>
+              <w:t xml:space="preserve">and a large fraction of PhD student funding </w:t>
+            </w:r>
+            <w:r>
+              <w:rPr>
+                <w:rFonts w:ascii="Garamond" w:hAnsi="Garamond" w:cs="Times"/>
+                <w:color w:val="000000" w:themeColor="text1"/>
+                <w:sz w:val="20"/>
+                <w:szCs w:val="20"/>
+              </w:rPr>
+              <w:t>comes from national funding agencies rather than from the internal budget of the employing university. Researchers from EU countries who are dependent on a national funding agency should not be penalized with respect to others where the employment of the researcher is fully financed from the internal budget of the University</w:t>
+            </w:r>
+            <w:r>
+              <w:rPr>
+                <w:rFonts w:ascii="Garamond" w:hAnsi="Garamond" w:cs="Times"/>
+                <w:color w:val="000000" w:themeColor="text1"/>
+                <w:sz w:val="20"/>
+                <w:szCs w:val="20"/>
+              </w:rPr>
+              <w:t xml:space="preserve">. </w:t>
+            </w:r>
+            <w:r>
+              <w:rPr>
+                <w:rFonts w:ascii="Garamond" w:hAnsi="Garamond" w:cs="Times"/>
+                <w:color w:val="000000" w:themeColor="text1"/>
+                <w:sz w:val="20"/>
+                <w:szCs w:val="20"/>
+              </w:rPr>
+              <w:t xml:space="preserve"> </w:t>
+            </w:r>
+          </w:p>
+          <w:p>
+            <w:pPr>
+              <w:spacing w:before="120" w:after="120"/>
+              <w:jc w:val="both"/>
+              <w:rPr>
+                <w:rFonts w:ascii="Garamond" w:hAnsi="Garamond" w:cs="Times"/>
+                <w:color w:val="000000" w:themeColor="text1"/>
+                <w:sz w:val="20"/>
+                <w:szCs w:val="20"/>
+              </w:rPr>
+            </w:pPr>
+            <w:r>
+              <w:rPr>
+                <w:rFonts w:ascii="Garamond" w:hAnsi="Garamond" w:cs="Times"/>
+                <w:color w:val="000000" w:themeColor="text1"/>
+                <w:sz w:val="20"/>
+                <w:szCs w:val="20"/>
+              </w:rPr>
+              <w:t xml:space="preserve">It is only the combination of </w:t>
+            </w:r>
+            <w:r>
+              <w:rPr>
+                <w:rFonts w:ascii="Garamond" w:hAnsi="Garamond" w:cs="Times"/>
+                <w:color w:val="000000" w:themeColor="text1"/>
+                <w:sz w:val="20"/>
+                <w:szCs w:val="20"/>
+              </w:rPr>
+              <w:t>this</w:t>
+            </w:r>
+            <w:r>
+              <w:rPr>
+                <w:rFonts w:ascii="Garamond" w:hAnsi="Garamond" w:cs="Times"/>
+                <w:color w:val="000000" w:themeColor="text1"/>
+                <w:sz w:val="20"/>
+                <w:szCs w:val="20"/>
+              </w:rPr>
+              <w:t xml:space="preserve"> current funding and the Consolidator Grant that will allow me to maintain a strong</w:t>
+            </w:r>
+            <w:r>
+              <w:rPr>
+                <w:rFonts w:ascii="Garamond" w:hAnsi="Garamond" w:cs="Times"/>
+                <w:color w:val="000000" w:themeColor="text1"/>
+                <w:sz w:val="20"/>
+                <w:szCs w:val="20"/>
+              </w:rPr>
+              <w:t xml:space="preserve"> research-oriented</w:t>
+            </w:r>
+            <w:r>
+              <w:rPr>
+                <w:rFonts w:ascii="Garamond" w:hAnsi="Garamond" w:cs="Times"/>
+                <w:color w:val="000000" w:themeColor="text1"/>
+                <w:sz w:val="20"/>
+                <w:szCs w:val="20"/>
+              </w:rPr>
+              <w:t xml:space="preserve"> </w:t>
+            </w:r>
+            <w:r>
+              <w:rPr>
+                <w:rFonts w:ascii="Garamond" w:hAnsi="Garamond" w:cs="Times"/>
+                <w:color w:val="000000" w:themeColor="text1"/>
+                <w:sz w:val="20"/>
+                <w:szCs w:val="20"/>
+              </w:rPr>
+              <w:t xml:space="preserve">profile and </w:t>
+            </w:r>
+            <w:r>
+              <w:rPr>
+                <w:rFonts w:ascii="Garamond" w:hAnsi="Garamond" w:cs="Times"/>
+                <w:color w:val="000000" w:themeColor="text1"/>
+                <w:sz w:val="20"/>
+                <w:szCs w:val="20"/>
+              </w:rPr>
+              <w:t xml:space="preserve">group that continues </w:t>
+            </w:r>
+            <w:r>
+              <w:rPr>
+                <w:rFonts w:ascii="Garamond" w:hAnsi="Garamond" w:cs="Times"/>
+                <w:color w:val="000000" w:themeColor="text1"/>
+                <w:sz w:val="20"/>
+                <w:szCs w:val="20"/>
+              </w:rPr>
+              <w:t xml:space="preserve">the very successful research line on dark matter enabled by novel data analysis techniques in ATLAS (recognized with a number of high-profile responsibilities in both computing/data analysis and dark matter communities). This combination also enables me to participate to a time-limited but still significant extent to ATLAS upgrades and to a new promising experiment, the </w:t>
+            </w:r>
+            <w:proofErr w:type="spellStart"/>
+            <w:r>
+              <w:rPr>
+                <w:rFonts w:ascii="Garamond" w:hAnsi="Garamond" w:cs="Times"/>
+                <w:color w:val="000000" w:themeColor="text1"/>
+                <w:sz w:val="20"/>
+                <w:szCs w:val="20"/>
+              </w:rPr>
+              <w:t>LDMX</w:t>
+            </w:r>
+            <w:proofErr w:type="spellEnd"/>
+            <w:r>
+              <w:rPr>
+                <w:rFonts w:ascii="Garamond" w:hAnsi="Garamond" w:cs="Times"/>
+                <w:color w:val="000000" w:themeColor="text1"/>
+                <w:sz w:val="20"/>
+                <w:szCs w:val="20"/>
+              </w:rPr>
+              <w:t xml:space="preserve"> experiment, given the synergies with this proposal in terms of dark matter searches for models with new particles coupling to photons and electrons. While the searches in </w:t>
+            </w:r>
+            <w:r>
+              <w:rPr>
+                <w:rFonts w:ascii="Garamond" w:hAnsi="Garamond" w:cs="Times"/>
+                <w:color w:val="000000" w:themeColor="text1"/>
+                <w:sz w:val="20"/>
+                <w:szCs w:val="20"/>
+              </w:rPr>
+              <w:lastRenderedPageBreak/>
+              <w:t xml:space="preserve">this proposal search for light dark matter mediators </w:t>
+            </w:r>
+            <w:r>
+              <w:rPr>
+                <w:rFonts w:ascii="Garamond" w:hAnsi="Garamond" w:cs="Times"/>
+                <w:color w:val="000000" w:themeColor="text1"/>
+                <w:sz w:val="20"/>
+                <w:szCs w:val="20"/>
+              </w:rPr>
+              <w:t xml:space="preserve">decaying to electrons </w:t>
+            </w:r>
+            <w:r>
+              <w:rPr>
+                <w:rFonts w:ascii="Garamond" w:hAnsi="Garamond" w:cs="Times"/>
+                <w:color w:val="000000" w:themeColor="text1"/>
+                <w:sz w:val="20"/>
+                <w:szCs w:val="20"/>
+              </w:rPr>
+              <w:t xml:space="preserve">within hadronic jets, the </w:t>
+            </w:r>
+            <w:proofErr w:type="spellStart"/>
+            <w:r>
+              <w:rPr>
+                <w:rFonts w:ascii="Garamond" w:hAnsi="Garamond" w:cs="Times"/>
+                <w:color w:val="000000" w:themeColor="text1"/>
+                <w:sz w:val="20"/>
+                <w:szCs w:val="20"/>
+              </w:rPr>
+              <w:t>LDMX</w:t>
+            </w:r>
+            <w:proofErr w:type="spellEnd"/>
+            <w:r>
+              <w:rPr>
+                <w:rFonts w:ascii="Garamond" w:hAnsi="Garamond" w:cs="Times"/>
+                <w:color w:val="000000" w:themeColor="text1"/>
+                <w:sz w:val="20"/>
+                <w:szCs w:val="20"/>
+              </w:rPr>
+              <w:t xml:space="preserve"> experiment</w:t>
+            </w:r>
+            <w:r>
+              <w:rPr>
+                <w:rFonts w:ascii="Garamond" w:hAnsi="Garamond" w:cs="Times"/>
+                <w:color w:val="000000" w:themeColor="text1"/>
+                <w:sz w:val="20"/>
+                <w:szCs w:val="20"/>
+              </w:rPr>
+              <w:t xml:space="preserve"> searches for the invisible decays of these mediators</w:t>
+            </w:r>
+            <w:r>
+              <w:rPr>
+                <w:rFonts w:ascii="Garamond" w:hAnsi="Garamond" w:cs="Times"/>
+                <w:color w:val="000000" w:themeColor="text1"/>
+                <w:sz w:val="20"/>
+                <w:szCs w:val="20"/>
+              </w:rPr>
+              <w:t xml:space="preserve">. </w:t>
+            </w:r>
+            <w:r>
+              <w:rPr>
+                <w:rFonts w:ascii="Garamond" w:hAnsi="Garamond" w:cs="Times"/>
+                <w:color w:val="000000" w:themeColor="text1"/>
+                <w:sz w:val="20"/>
+                <w:szCs w:val="20"/>
+              </w:rPr>
+              <w:t>Participating in two complementary experiments</w:t>
+            </w:r>
+            <w:r>
+              <w:rPr>
+                <w:rFonts w:ascii="Garamond" w:hAnsi="Garamond" w:cs="Times"/>
+                <w:color w:val="000000" w:themeColor="text1"/>
+                <w:sz w:val="20"/>
+                <w:szCs w:val="20"/>
+              </w:rPr>
+              <w:t xml:space="preserve"> offers the perfect scenario to verify discoveries and employ constraints to direct promising future search programs. </w:t>
+            </w:r>
+            <w:r>
+              <w:rPr>
+                <w:rFonts w:ascii="Garamond" w:hAnsi="Garamond" w:cs="Times"/>
+                <w:color w:val="000000" w:themeColor="text1"/>
+                <w:sz w:val="20"/>
+                <w:szCs w:val="20"/>
+              </w:rPr>
+              <w:t xml:space="preserve">Time sharing </w:t>
+            </w:r>
+            <w:r>
+              <w:rPr>
+                <w:rFonts w:ascii="Garamond" w:hAnsi="Garamond" w:cs="Times"/>
+                <w:color w:val="000000" w:themeColor="text1"/>
+                <w:sz w:val="20"/>
+                <w:szCs w:val="20"/>
+              </w:rPr>
+              <w:t xml:space="preserve">for me as a PI of both grants </w:t>
+            </w:r>
+            <w:r>
+              <w:rPr>
+                <w:rFonts w:ascii="Garamond" w:hAnsi="Garamond" w:cs="Times"/>
+                <w:color w:val="000000" w:themeColor="text1"/>
+                <w:sz w:val="20"/>
+                <w:szCs w:val="20"/>
+              </w:rPr>
+              <w:t>has been built in the time plan</w:t>
+            </w:r>
+            <w:r>
+              <w:rPr>
+                <w:rFonts w:ascii="Garamond" w:hAnsi="Garamond" w:cs="Times"/>
+                <w:color w:val="000000" w:themeColor="text1"/>
+                <w:sz w:val="20"/>
+                <w:szCs w:val="20"/>
+              </w:rPr>
+              <w:t xml:space="preserve"> </w:t>
+            </w:r>
+            <w:r>
+              <w:rPr>
+                <w:rFonts w:ascii="Garamond" w:hAnsi="Garamond" w:cs="Times"/>
+                <w:color w:val="000000" w:themeColor="text1"/>
+                <w:sz w:val="20"/>
+                <w:szCs w:val="20"/>
+              </w:rPr>
+              <w:t>of this grant</w:t>
+            </w:r>
+            <w:r>
+              <w:rPr>
+                <w:rFonts w:ascii="Garamond" w:hAnsi="Garamond" w:cs="Times"/>
+                <w:color w:val="000000" w:themeColor="text1"/>
+                <w:sz w:val="20"/>
+                <w:szCs w:val="20"/>
+              </w:rPr>
+              <w:t xml:space="preserve"> done with a professional G</w:t>
+            </w:r>
+            <w:bookmarkStart w:id="0" w:name="_GoBack"/>
+            <w:bookmarkEnd w:id="0"/>
+            <w:r>
+              <w:rPr>
+                <w:rFonts w:ascii="Garamond" w:hAnsi="Garamond" w:cs="Times"/>
+                <w:color w:val="000000" w:themeColor="text1"/>
+                <w:sz w:val="20"/>
+                <w:szCs w:val="20"/>
+              </w:rPr>
+              <w:t>antt chart software (</w:t>
+            </w:r>
+            <w:proofErr w:type="spellStart"/>
+            <w:r>
+              <w:rPr>
+                <w:rFonts w:ascii="Garamond" w:hAnsi="Garamond" w:cs="Times"/>
+                <w:color w:val="000000" w:themeColor="text1"/>
+                <w:sz w:val="20"/>
+                <w:szCs w:val="20"/>
+              </w:rPr>
+              <w:t>OmniPlan</w:t>
+            </w:r>
+            <w:proofErr w:type="spellEnd"/>
+            <w:r>
+              <w:rPr>
+                <w:rFonts w:ascii="Garamond" w:hAnsi="Garamond" w:cs="Times"/>
+                <w:color w:val="000000" w:themeColor="text1"/>
+                <w:sz w:val="20"/>
+                <w:szCs w:val="20"/>
+              </w:rPr>
+              <w:t>)</w:t>
+            </w:r>
+            <w:r>
+              <w:rPr>
+                <w:rFonts w:ascii="Garamond" w:hAnsi="Garamond" w:cs="Times"/>
+                <w:color w:val="000000" w:themeColor="text1"/>
+                <w:sz w:val="20"/>
+                <w:szCs w:val="20"/>
+              </w:rPr>
+              <w:t xml:space="preserve">, </w:t>
+            </w:r>
+            <w:r>
+              <w:rPr>
+                <w:rFonts w:ascii="Garamond" w:hAnsi="Garamond" w:cs="Times"/>
+                <w:color w:val="000000" w:themeColor="text1"/>
+                <w:sz w:val="20"/>
+                <w:szCs w:val="20"/>
+              </w:rPr>
+              <w:t xml:space="preserve">with an involvement in </w:t>
+            </w:r>
+            <w:proofErr w:type="spellStart"/>
+            <w:r>
+              <w:rPr>
+                <w:rFonts w:ascii="Garamond" w:hAnsi="Garamond" w:cs="Times"/>
+                <w:color w:val="000000" w:themeColor="text1"/>
+                <w:sz w:val="20"/>
+                <w:szCs w:val="20"/>
+              </w:rPr>
+              <w:t>LDMX</w:t>
+            </w:r>
+            <w:proofErr w:type="spellEnd"/>
+            <w:r>
+              <w:rPr>
+                <w:rFonts w:ascii="Garamond" w:hAnsi="Garamond" w:cs="Times"/>
+                <w:color w:val="000000" w:themeColor="text1"/>
+                <w:sz w:val="20"/>
+                <w:szCs w:val="20"/>
+              </w:rPr>
+              <w:t xml:space="preserve"> that grows to 20% in 2023 as foreseen in the VR</w:t>
+            </w:r>
+            <w:r>
+              <w:rPr>
+                <w:rFonts w:ascii="Garamond" w:hAnsi="Garamond" w:cs="Times"/>
+                <w:color w:val="000000" w:themeColor="text1"/>
+                <w:sz w:val="20"/>
+                <w:szCs w:val="20"/>
+              </w:rPr>
+              <w:t xml:space="preserve"> project plan</w:t>
+            </w:r>
+            <w:r>
+              <w:rPr>
+                <w:rFonts w:ascii="Garamond" w:hAnsi="Garamond" w:cs="Times"/>
+                <w:color w:val="000000" w:themeColor="text1"/>
+                <w:sz w:val="20"/>
+                <w:szCs w:val="20"/>
+              </w:rPr>
+              <w:t xml:space="preserve">, still maintaining an average overall 70% involvement in the Consolidator grant throughout the grant period. </w:t>
+            </w:r>
+            <w:r>
+              <w:rPr>
+                <w:rFonts w:ascii="Garamond" w:hAnsi="Garamond" w:cs="Times"/>
+                <w:color w:val="FF0000"/>
+                <w:sz w:val="20"/>
+                <w:szCs w:val="20"/>
+              </w:rPr>
+              <w:t>Should I show the Gantt chart</w:t>
+            </w:r>
+            <w:r>
+              <w:rPr>
+                <w:rFonts w:ascii="Garamond" w:hAnsi="Garamond" w:cs="Times"/>
+                <w:color w:val="FF0000"/>
+                <w:sz w:val="20"/>
+                <w:szCs w:val="20"/>
+              </w:rPr>
+              <w:t xml:space="preserve"> with my time involvement</w:t>
+            </w:r>
+            <w:r>
+              <w:rPr>
+                <w:rFonts w:ascii="Garamond" w:hAnsi="Garamond" w:cs="Times"/>
+                <w:color w:val="FF0000"/>
+                <w:sz w:val="20"/>
+                <w:szCs w:val="20"/>
+              </w:rPr>
+              <w:t>?</w:t>
+            </w:r>
+            <w:r>
+              <w:rPr>
+                <w:rFonts w:ascii="Garamond" w:hAnsi="Garamond" w:cs="Times"/>
+                <w:color w:val="FF0000"/>
+                <w:sz w:val="20"/>
+                <w:szCs w:val="20"/>
+              </w:rPr>
+              <w:t xml:space="preserve"> In my </w:t>
+            </w:r>
+            <w:proofErr w:type="spellStart"/>
+            <w:r>
+              <w:rPr>
+                <w:rFonts w:ascii="Garamond" w:hAnsi="Garamond" w:cs="Times"/>
+                <w:color w:val="FF0000"/>
+                <w:sz w:val="20"/>
+                <w:szCs w:val="20"/>
+              </w:rPr>
+              <w:t>StG</w:t>
+            </w:r>
+            <w:proofErr w:type="spellEnd"/>
+            <w:r>
+              <w:rPr>
+                <w:rFonts w:ascii="Garamond" w:hAnsi="Garamond" w:cs="Times"/>
+                <w:color w:val="FF0000"/>
+                <w:sz w:val="20"/>
+                <w:szCs w:val="20"/>
+              </w:rPr>
+              <w:t xml:space="preserve"> one of the reviewers said my time planning was too detailed…</w:t>
+            </w:r>
+          </w:p>
+        </w:tc>
+      </w:tr>
+      <w:tr>
+        <w:trPr>
+          <w:trHeight w:val="879"/>
+        </w:trPr>
+        <w:tc>
+          <w:tcPr>
             <w:tcW w:w="1560" w:type="dxa"/>
           </w:tcPr>
           <w:p>
@@ -697,6 +1889,7 @@
                 <w:sz w:val="20"/>
                 <w:szCs w:val="20"/>
               </w:rPr>
+              <w:lastRenderedPageBreak/>
               <w:t>INSIGHTS</w:t>
             </w:r>
           </w:p>
@@ -834,25 +2027,7 @@
                 <w:sz w:val="20"/>
                 <w:szCs w:val="20"/>
               </w:rPr>
-              <w:t>Co-</w:t>
-            </w:r>
-            <w:r>
-              <w:rPr>
-                <w:rFonts w:ascii="Garamond" w:eastAsiaTheme="minorHAnsi" w:hAnsi="Garamond" w:cs="Times"/>
-                <w:color w:val="000000"/>
-                <w:sz w:val="20"/>
-                <w:szCs w:val="20"/>
-              </w:rPr>
-              <w:t>PI</w:t>
-            </w:r>
-            <w:r>
-              <w:rPr>
-                <w:rFonts w:ascii="Garamond" w:eastAsiaTheme="minorHAnsi" w:hAnsi="Garamond" w:cs="Times"/>
-                <w:color w:val="000000"/>
-                <w:sz w:val="20"/>
-                <w:szCs w:val="20"/>
-              </w:rPr>
-              <w:t xml:space="preserve"> and co-supervisor of an Early Stage Researcher</w:t>
+              <w:t>Co-PI and co-supervisor of an Early Stage Researcher</w:t>
             </w:r>
           </w:p>
         </w:tc>
@@ -920,17 +2095,7 @@
           <w:sz w:val="20"/>
           <w:szCs w:val="20"/>
         </w:rPr>
-        <w:t>On-going and submitted grant applications</w:t>
-      </w:r>
-      <w:r>
-        <w:rPr>
-          <w:rFonts w:ascii="Garamond" w:hAnsi="Garamond" w:cs="Times"/>
-          <w:b/>
-          <w:color w:val="4472C4" w:themeColor="accent1"/>
-          <w:sz w:val="20"/>
-          <w:szCs w:val="20"/>
-        </w:rPr>
-        <w:t xml:space="preserve"> </w:t>
+        <w:t xml:space="preserve">On-going and submitted grant applications </w:t>
       </w:r>
     </w:p>
     <w:p>
@@ -1050,7 +2215,7 @@
                 <w:sz w:val="20"/>
                 <w:szCs w:val="20"/>
               </w:rPr>
-              <w:t>Amounts Euro (SEK)</w:t>
+              <w:t xml:space="preserve">Amounts Euro </w:t>
             </w:r>
           </w:p>
         </w:tc>
@@ -1165,7 +2330,7 @@
                 <w:sz w:val="20"/>
                 <w:szCs w:val="20"/>
               </w:rPr>
-              <w:t xml:space="preserve">Synergies between machine learning, real-time analysis and hybrid architectures for efficient </w:t>
+              <w:t>Synergies between machine learning, real-time analysis and hybrid architectures for efficient event processing and decision making (</w:t>
             </w:r>
             <w:proofErr w:type="spellStart"/>
             <w:r>
@@ -1175,7 +2340,7 @@
                 <w:sz w:val="20"/>
                 <w:szCs w:val="20"/>
               </w:rPr>
-              <w:t>event</w:t>
+              <w:t>SMARTHEP</w:t>
             </w:r>
             <w:proofErr w:type="spellEnd"/>
             <w:r>
@@ -1185,7 +2350,43 @@
                 <w:sz w:val="20"/>
                 <w:szCs w:val="20"/>
               </w:rPr>
-              <w:t xml:space="preserve"> processing and decision making (</w:t>
+              <w:t>)</w:t>
+            </w:r>
+            <w:r>
+              <w:rPr>
+                <w:rFonts w:ascii="Garamond" w:eastAsiaTheme="minorHAnsi" w:hAnsi="Garamond" w:cs="Times"/>
+                <w:color w:val="000000"/>
+                <w:sz w:val="20"/>
+                <w:szCs w:val="20"/>
+              </w:rPr>
+              <w:t xml:space="preserve"> </w:t>
+            </w:r>
+          </w:p>
+        </w:tc>
+        <w:tc>
+          <w:tcPr>
+            <w:tcW w:w="1134" w:type="dxa"/>
+          </w:tcPr>
+          <w:p>
+            <w:pPr>
+              <w:adjustRightInd w:val="0"/>
+              <w:contextualSpacing/>
+              <w:jc w:val="both"/>
+              <w:rPr>
+                <w:rFonts w:ascii="Garamond" w:eastAsiaTheme="minorHAnsi" w:hAnsi="Garamond" w:cs="Times"/>
+                <w:color w:val="000000"/>
+                <w:sz w:val="20"/>
+                <w:szCs w:val="20"/>
+              </w:rPr>
+            </w:pPr>
+            <w:r>
+              <w:rPr>
+                <w:rFonts w:ascii="Garamond" w:eastAsiaTheme="minorHAnsi" w:hAnsi="Garamond" w:cs="Times"/>
+                <w:color w:val="000000"/>
+                <w:sz w:val="20"/>
+                <w:szCs w:val="20"/>
+              </w:rPr>
+              <w:t xml:space="preserve"> </w:t>
             </w:r>
             <w:proofErr w:type="spellStart"/>
             <w:r>
@@ -1195,65 +2396,9 @@
                 <w:sz w:val="20"/>
                 <w:szCs w:val="20"/>
               </w:rPr>
-              <w:t>SMARTHEP</w:t>
+              <w:t>MSCA</w:t>
             </w:r>
             <w:proofErr w:type="spellEnd"/>
-            <w:r>
-              <w:rPr>
-                <w:rFonts w:ascii="Garamond" w:eastAsiaTheme="minorHAnsi" w:hAnsi="Garamond" w:cs="Times"/>
-                <w:color w:val="000000"/>
-                <w:sz w:val="20"/>
-                <w:szCs w:val="20"/>
-              </w:rPr>
-              <w:t>)</w:t>
-            </w:r>
-            <w:r>
-              <w:rPr>
-                <w:rFonts w:ascii="Garamond" w:eastAsiaTheme="minorHAnsi" w:hAnsi="Garamond" w:cs="Times"/>
-                <w:color w:val="000000"/>
-                <w:sz w:val="20"/>
-                <w:szCs w:val="20"/>
-              </w:rPr>
-              <w:t xml:space="preserve"> </w:t>
-            </w:r>
-          </w:p>
-        </w:tc>
-        <w:tc>
-          <w:tcPr>
-            <w:tcW w:w="1134" w:type="dxa"/>
-          </w:tcPr>
-          <w:p>
-            <w:pPr>
-              <w:adjustRightInd w:val="0"/>
-              <w:contextualSpacing/>
-              <w:jc w:val="both"/>
-              <w:rPr>
-                <w:rFonts w:ascii="Garamond" w:eastAsiaTheme="minorHAnsi" w:hAnsi="Garamond" w:cs="Times"/>
-                <w:color w:val="000000"/>
-                <w:sz w:val="20"/>
-                <w:szCs w:val="20"/>
-              </w:rPr>
-            </w:pPr>
-            <w:r>
-              <w:rPr>
-                <w:rFonts w:ascii="Garamond" w:eastAsiaTheme="minorHAnsi" w:hAnsi="Garamond" w:cs="Times"/>
-                <w:color w:val="000000"/>
-                <w:sz w:val="20"/>
-                <w:szCs w:val="20"/>
-              </w:rPr>
-              <w:t xml:space="preserve"> </w:t>
-            </w:r>
-            <w:proofErr w:type="spellStart"/>
-            <w:r>
-              <w:rPr>
-                <w:rFonts w:ascii="Garamond" w:eastAsiaTheme="minorHAnsi" w:hAnsi="Garamond" w:cs="Times"/>
-                <w:color w:val="000000"/>
-                <w:sz w:val="20"/>
-                <w:szCs w:val="20"/>
-              </w:rPr>
-              <w:t>MSCA</w:t>
-            </w:r>
-            <w:proofErr w:type="spellEnd"/>
           </w:p>
         </w:tc>
         <w:tc>
@@ -1279,7 +2424,52 @@
                 <w:sz w:val="20"/>
                 <w:szCs w:val="20"/>
               </w:rPr>
-              <w:t>[amount]</w:t>
+              <w:t xml:space="preserve">Approx. 3M EUR </w:t>
+            </w:r>
+            <w:r>
+              <w:rPr>
+                <w:rFonts w:ascii="Garamond" w:eastAsiaTheme="minorHAnsi" w:hAnsi="Garamond" w:cs="Times"/>
+                <w:color w:val="FF0000"/>
+                <w:sz w:val="20"/>
+                <w:szCs w:val="20"/>
+              </w:rPr>
+              <w:t>(</w:t>
+            </w:r>
+            <w:r>
+              <w:rPr>
+                <w:rFonts w:ascii="Garamond" w:eastAsiaTheme="minorHAnsi" w:hAnsi="Garamond" w:cs="Times"/>
+                <w:color w:val="FF0000"/>
+                <w:sz w:val="20"/>
+                <w:szCs w:val="20"/>
+              </w:rPr>
+              <w:t>here:</w:t>
+            </w:r>
+            <w:r>
+              <w:rPr>
+                <w:rFonts w:ascii="Garamond" w:eastAsiaTheme="minorHAnsi" w:hAnsi="Garamond" w:cs="Times"/>
+                <w:color w:val="FF0000"/>
+                <w:sz w:val="20"/>
+                <w:szCs w:val="20"/>
+              </w:rPr>
+              <w:t xml:space="preserve"> Lund</w:t>
+            </w:r>
+            <w:r>
+              <w:rPr>
+                <w:rFonts w:ascii="Garamond" w:eastAsiaTheme="minorHAnsi" w:hAnsi="Garamond" w:cs="Times"/>
+                <w:color w:val="FF0000"/>
+                <w:sz w:val="20"/>
+                <w:szCs w:val="20"/>
+              </w:rPr>
+              <w:t xml:space="preserve"> student + coordinator</w:t>
+            </w:r>
+            <w:r>
+              <w:rPr>
+                <w:rFonts w:ascii="Garamond" w:eastAsiaTheme="minorHAnsi" w:hAnsi="Garamond" w:cs="Times"/>
+                <w:color w:val="FF0000"/>
+                <w:sz w:val="20"/>
+                <w:szCs w:val="20"/>
+              </w:rPr>
+              <w:t xml:space="preserve"> funding or total funding?)</w:t>
             </w:r>
           </w:p>
         </w:tc>
@@ -1824,215 +3014,12 @@
         <w:spacing w:before="120" w:after="120"/>
         <w:jc w:val="both"/>
         <w:rPr>
-          <w:rFonts w:ascii="Garamond" w:eastAsiaTheme="minorHAnsi" w:hAnsi="Garamond" w:cs="Times"/>
-          <w:color w:val="000000"/>
-          <w:sz w:val="20"/>
-          <w:szCs w:val="20"/>
-        </w:rPr>
-      </w:pPr>
-    </w:p>
-    <w:p>
-      <w:pPr>
-        <w:spacing w:before="120" w:after="120"/>
-        <w:jc w:val="both"/>
-        <w:rPr>
           <w:rFonts w:ascii="Garamond" w:hAnsi="Garamond" w:cs="Times"/>
           <w:color w:val="000000" w:themeColor="text1"/>
           <w:sz w:val="20"/>
           <w:szCs w:val="20"/>
         </w:rPr>
       </w:pPr>
-      <w:r>
-        <w:rPr>
-          <w:rFonts w:ascii="Garamond" w:hAnsi="Garamond" w:cs="Times"/>
-          <w:color w:val="000000" w:themeColor="text1"/>
-          <w:sz w:val="20"/>
-          <w:szCs w:val="20"/>
-        </w:rPr>
-        <w:t xml:space="preserve">[Discuss the success of the </w:t>
-      </w:r>
-      <w:proofErr w:type="spellStart"/>
-      <w:r>
-        <w:rPr>
-          <w:rFonts w:ascii="Garamond" w:hAnsi="Garamond" w:cs="Times"/>
-          <w:color w:val="000000" w:themeColor="text1"/>
-          <w:sz w:val="20"/>
-          <w:szCs w:val="20"/>
-        </w:rPr>
-        <w:t>StG</w:t>
-      </w:r>
-      <w:proofErr w:type="spellEnd"/>
-      <w:r>
-        <w:rPr>
-          <w:rFonts w:ascii="Garamond" w:hAnsi="Garamond" w:cs="Times"/>
-          <w:color w:val="000000" w:themeColor="text1"/>
-          <w:sz w:val="20"/>
-          <w:szCs w:val="20"/>
-        </w:rPr>
-        <w:t xml:space="preserve"> and how this enables the </w:t>
-      </w:r>
-      <w:proofErr w:type="spellStart"/>
-      <w:r>
-        <w:rPr>
-          <w:rFonts w:ascii="Garamond" w:hAnsi="Garamond" w:cs="Times"/>
-          <w:color w:val="000000" w:themeColor="text1"/>
-          <w:sz w:val="20"/>
-          <w:szCs w:val="20"/>
-        </w:rPr>
-        <w:t>CoG</w:t>
-      </w:r>
-      <w:proofErr w:type="spellEnd"/>
-      <w:r>
-        <w:rPr>
-          <w:rFonts w:ascii="Garamond" w:hAnsi="Garamond" w:cs="Times"/>
-          <w:color w:val="000000" w:themeColor="text1"/>
-          <w:sz w:val="20"/>
-          <w:szCs w:val="20"/>
-        </w:rPr>
-        <w:t>]</w:t>
-      </w:r>
-    </w:p>
-    <w:p>
-      <w:pPr>
-        <w:spacing w:before="120" w:after="120"/>
-        <w:jc w:val="both"/>
-        <w:rPr>
-          <w:rFonts w:ascii="Garamond" w:hAnsi="Garamond" w:cs="Times"/>
-          <w:color w:val="000000" w:themeColor="text1"/>
-          <w:sz w:val="20"/>
-          <w:szCs w:val="20"/>
-        </w:rPr>
-      </w:pPr>
-      <w:r>
-        <w:rPr>
-          <w:rFonts w:ascii="Garamond" w:hAnsi="Garamond" w:cs="Times"/>
-          <w:color w:val="000000" w:themeColor="text1"/>
-          <w:sz w:val="20"/>
-          <w:szCs w:val="20"/>
-        </w:rPr>
-        <w:t xml:space="preserve">This Consolidator grant is a </w:t>
-      </w:r>
-      <w:r>
-        <w:rPr>
-          <w:rFonts w:ascii="Garamond" w:hAnsi="Garamond" w:cs="Times"/>
-          <w:b/>
-          <w:color w:val="000000" w:themeColor="text1"/>
-          <w:sz w:val="20"/>
-          <w:szCs w:val="20"/>
-        </w:rPr>
-        <w:t>natural extension of my research program, significantly expanded in ambition and experimental coverage</w:t>
-      </w:r>
-      <w:r>
-        <w:rPr>
-          <w:rFonts w:ascii="Garamond" w:hAnsi="Garamond" w:cs="Times"/>
-          <w:color w:val="000000" w:themeColor="text1"/>
-          <w:sz w:val="20"/>
-          <w:szCs w:val="20"/>
-        </w:rPr>
-        <w:t>. It extends real-time analysis as the stepping stone to new, more sensitive DM searches with broad theoretical motivations</w:t>
-      </w:r>
-      <w:r>
-        <w:rPr>
-          <w:rFonts w:ascii="Garamond" w:hAnsi="Garamond" w:cs="Times"/>
-          <w:color w:val="000000" w:themeColor="text1"/>
-          <w:sz w:val="20"/>
-          <w:szCs w:val="20"/>
-        </w:rPr>
-        <w:t xml:space="preserve">. It </w:t>
-      </w:r>
-      <w:r>
-        <w:rPr>
-          <w:rFonts w:ascii="Garamond" w:hAnsi="Garamond" w:cs="Times"/>
-          <w:color w:val="000000" w:themeColor="text1"/>
-          <w:sz w:val="20"/>
-          <w:szCs w:val="20"/>
-        </w:rPr>
-        <w:t>enables</w:t>
-      </w:r>
-      <w:r>
-        <w:rPr>
-          <w:rFonts w:ascii="Garamond" w:hAnsi="Garamond" w:cs="Times"/>
-          <w:color w:val="000000" w:themeColor="text1"/>
-          <w:sz w:val="20"/>
-          <w:szCs w:val="20"/>
-        </w:rPr>
-        <w:t xml:space="preserve"> </w:t>
-      </w:r>
-      <w:r>
-        <w:rPr>
-          <w:rFonts w:ascii="Garamond" w:hAnsi="Garamond" w:cs="Times"/>
-          <w:color w:val="000000" w:themeColor="text1"/>
-          <w:sz w:val="20"/>
-          <w:szCs w:val="20"/>
-        </w:rPr>
-        <w:t xml:space="preserve">my research group and </w:t>
-      </w:r>
-      <w:r>
-        <w:rPr>
-          <w:rFonts w:ascii="Garamond" w:hAnsi="Garamond" w:cs="Times"/>
-          <w:color w:val="000000" w:themeColor="text1"/>
-          <w:sz w:val="20"/>
-          <w:szCs w:val="20"/>
-        </w:rPr>
-        <w:t xml:space="preserve">the </w:t>
-      </w:r>
-      <w:r>
-        <w:rPr>
-          <w:rFonts w:ascii="Garamond" w:hAnsi="Garamond" w:cs="Times"/>
-          <w:color w:val="000000" w:themeColor="text1"/>
-          <w:sz w:val="20"/>
-          <w:szCs w:val="20"/>
-        </w:rPr>
-        <w:t>ATLAS DM search communit</w:t>
-      </w:r>
-      <w:r>
-        <w:rPr>
-          <w:rFonts w:ascii="Garamond" w:hAnsi="Garamond" w:cs="Times"/>
-          <w:color w:val="000000" w:themeColor="text1"/>
-          <w:sz w:val="20"/>
-          <w:szCs w:val="20"/>
-        </w:rPr>
-        <w:t>y</w:t>
-      </w:r>
-      <w:r>
-        <w:rPr>
-          <w:rFonts w:ascii="Garamond" w:hAnsi="Garamond" w:cs="Times"/>
-          <w:color w:val="000000" w:themeColor="text1"/>
-          <w:sz w:val="20"/>
-          <w:szCs w:val="20"/>
-        </w:rPr>
-        <w:t xml:space="preserve"> to </w:t>
-      </w:r>
-      <w:r>
-        <w:rPr>
-          <w:rFonts w:ascii="Garamond" w:hAnsi="Garamond" w:cs="Times"/>
-          <w:color w:val="000000" w:themeColor="text1"/>
-          <w:sz w:val="20"/>
-          <w:szCs w:val="20"/>
-        </w:rPr>
-        <w:t xml:space="preserve">make a major contribution to the global DM landscape. </w:t>
-      </w:r>
-    </w:p>
-    <w:p>
-      <w:pPr>
-        <w:spacing w:before="120" w:after="120"/>
-        <w:jc w:val="both"/>
-        <w:rPr>
-          <w:rFonts w:ascii="Garamond" w:hAnsi="Garamond" w:cs="Times"/>
-          <w:color w:val="000000" w:themeColor="text1"/>
-          <w:sz w:val="20"/>
-          <w:szCs w:val="20"/>
-        </w:rPr>
-      </w:pPr>
-      <w:r>
-        <w:rPr>
-          <w:rFonts w:ascii="Garamond" w:hAnsi="Garamond" w:cs="Times"/>
-          <w:color w:val="000000" w:themeColor="text1"/>
-          <w:sz w:val="20"/>
-          <w:szCs w:val="20"/>
-        </w:rPr>
-        <w:t xml:space="preserve">This grant would establish me further as a leader in my field and responsible for a research program with implications beyond high energy physics. </w:t>
-      </w:r>
     </w:p>
     <w:p>
       <w:pPr>
@@ -2957,7 +3944,6 @@
   <w:style w:type="character" w:default="1" w:styleId="Standardstycketeckensnitt">
     <w:name w:val="Default Paragraph Font"/>
     <w:uiPriority w:val="1"/>
-    <w:semiHidden/>
     <w:unhideWhenUsed/>
   </w:style>
   <w:style w:type="table" w:default="1" w:styleId="Normaltabell">
@@ -3201,6 +4187,20 @@
       <w:rFonts w:ascii="Times New Roman" w:eastAsia="Times New Roman" w:hAnsi="Times New Roman" w:cs="Times New Roman"/>
       <w:sz w:val="18"/>
       <w:szCs w:val="18"/>
+    </w:rPr>
+  </w:style>
+  <w:style w:type="paragraph" w:styleId="Normalwebb">
+    <w:name w:val="Normal (Web)"/>
+    <w:basedOn w:val="Normal"/>
+    <w:uiPriority w:val="99"/>
+    <w:semiHidden/>
+    <w:unhideWhenUsed/>
+    <w:rsid w:val="000D7B76"/>
+    <w:pPr>
+      <w:spacing w:before="100" w:beforeAutospacing="1" w:after="100" w:afterAutospacing="1"/>
+    </w:pPr>
+    <w:rPr>
+      <w:lang w:val="sv-SE" w:eastAsia="sv-SE"/>
     </w:rPr>
   </w:style>
 </w:styles>
@@ -3472,7 +4472,7 @@
 </file>
 
 <file path=customXml/itemProps1.xml><?xml version="1.0" encoding="utf-8"?>
-<ds:datastoreItem xmlns:ds="http://schemas.openxmlformats.org/officeDocument/2006/customXml" ds:itemID="{DD171B3A-2ADB-E048-9338-B628D071D36D}">
+<ds:datastoreItem xmlns:ds="http://schemas.openxmlformats.org/officeDocument/2006/customXml" ds:itemID="{C69D00E0-F116-7642-BDDE-FA0EF45106B6}">
   <ds:schemaRefs>
     <ds:schemaRef ds:uri="http://schemas.openxmlformats.org/officeDocument/2006/bibliography"/>
   </ds:schemaRefs>

</xml_diff>